<commit_message>
Issue fixes of RNS template Issue fix of clinical context page name MHD2-115 (Clinical context display issues - High Grade B-Cell Lymphoma)
</commit_message>
<xml_diff>
--- a/inst/templates/RNA_v1_NEG.docx
+++ b/inst/templates/RNA_v1_NEG.docx
@@ -943,43 +943,7 @@
           <w:sz w:val="16"/>
           <w:szCs w:val="16"/>
         </w:rPr>
-        <w:t xml:space="preserve">RNA is analysed by targeted RNA fusion sequencing of the genes listed below. Libraries are prepared using a custom QIAGEN </w:t>
-      </w:r>
-      <w:proofErr w:type="spellStart"/>
-      <w:r>
-        <w:rPr>
-          <w:rFonts w:cs="Arial"/>
-          <w:sz w:val="16"/>
-          <w:szCs w:val="16"/>
-        </w:rPr>
-        <w:t>QIAseq</w:t>
-      </w:r>
-      <w:proofErr w:type="spellEnd"/>
-      <w:r>
-        <w:rPr>
-          <w:rFonts w:cs="Arial"/>
-          <w:sz w:val="16"/>
-          <w:szCs w:val="16"/>
-        </w:rPr>
-        <w:t xml:space="preserve"> RNA Fusion XP single primer extension-based panel (Peter MacCallum Cancer Centre </w:t>
-      </w:r>
-      <w:proofErr w:type="spellStart"/>
-      <w:r>
-        <w:rPr>
-          <w:rFonts w:cs="Arial"/>
-          <w:sz w:val="16"/>
-          <w:szCs w:val="16"/>
-        </w:rPr>
-        <w:t>AllHaem</w:t>
-      </w:r>
-      <w:proofErr w:type="spellEnd"/>
-      <w:r>
-        <w:rPr>
-          <w:rFonts w:cs="Arial"/>
-          <w:sz w:val="16"/>
-          <w:szCs w:val="16"/>
-        </w:rPr>
-        <w:t xml:space="preserve"> RNA v1) and sequenced on an Illumina NextSeq500. A customised CLC bioinformatics pipeline including QIAGEN CLC enterprise solutions is used to identify candidate fusion genes against the hg19 human reference genome. </w:t>
+        <w:t xml:space="preserve">RNA is analysed by targeted RNA fusion sequencing of the genes listed below. Libraries are prepared using a custom QIAGEN QIAseq RNA Fusion XP single primer extension-based panel (Peter MacCallum Cancer Centre AllHaem RNA v1) and sequenced on an Illumina NextSeq500. A customised CLC bioinformatics pipeline including QIAGEN CLC enterprise solutions is used to identify candidate fusion genes against the hg19 human reference genome. </w:t>
       </w:r>
       <w:r>
         <w:rPr>
@@ -995,79 +959,7 @@
           <w:sz w:val="16"/>
           <w:szCs w:val="16"/>
         </w:rPr>
-        <w:t xml:space="preserve"> Candidate fusion genes are analysed using </w:t>
-      </w:r>
-      <w:proofErr w:type="spellStart"/>
-      <w:r>
-        <w:rPr>
-          <w:rFonts w:cs="Arial"/>
-          <w:sz w:val="16"/>
-          <w:szCs w:val="16"/>
-        </w:rPr>
-        <w:t>PathOS</w:t>
-      </w:r>
-      <w:proofErr w:type="spellEnd"/>
-      <w:r>
-        <w:rPr>
-          <w:rFonts w:cs="Arial"/>
-          <w:sz w:val="16"/>
-          <w:szCs w:val="16"/>
-        </w:rPr>
-        <w:t xml:space="preserve"> software (Peter Mac). The following databases are commonly used in addition to literature review to assist gene fusion interpretation: the Catalogue of Somatic Mutations in Cancer (COSMIC; cancer.sanger.ac.uk), Mitelman (https://mitelmandatabase.isb-cgc.org), Quiver (https://quiver.archerdx.com), </w:t>
-      </w:r>
-      <w:proofErr w:type="spellStart"/>
-      <w:r>
-        <w:rPr>
-          <w:rFonts w:cs="Arial"/>
-          <w:sz w:val="16"/>
-          <w:szCs w:val="16"/>
-        </w:rPr>
-        <w:t>StJude</w:t>
-      </w:r>
-      <w:proofErr w:type="spellEnd"/>
-      <w:r>
-        <w:rPr>
-          <w:rFonts w:cs="Arial"/>
-          <w:sz w:val="16"/>
-          <w:szCs w:val="16"/>
-        </w:rPr>
-        <w:t xml:space="preserve"> </w:t>
-      </w:r>
-      <w:proofErr w:type="spellStart"/>
-      <w:r>
-        <w:rPr>
-          <w:rFonts w:cs="Arial"/>
-          <w:sz w:val="16"/>
-          <w:szCs w:val="16"/>
-        </w:rPr>
-        <w:t>PeCan</w:t>
-      </w:r>
-      <w:proofErr w:type="spellEnd"/>
-      <w:r>
-        <w:rPr>
-          <w:rFonts w:cs="Arial"/>
-          <w:sz w:val="16"/>
-          <w:szCs w:val="16"/>
-        </w:rPr>
-        <w:t xml:space="preserve"> (https://pecan.stjude.cloud), FusionGDB2 (https://compbio.uth.edu/FusionGDB2) and </w:t>
-      </w:r>
-      <w:proofErr w:type="spellStart"/>
-      <w:r>
-        <w:rPr>
-          <w:rFonts w:cs="Arial"/>
-          <w:sz w:val="16"/>
-          <w:szCs w:val="16"/>
-        </w:rPr>
-        <w:t>ChimerDB</w:t>
-      </w:r>
-      <w:proofErr w:type="spellEnd"/>
-      <w:r>
-        <w:rPr>
-          <w:rFonts w:cs="Arial"/>
-          <w:sz w:val="16"/>
-          <w:szCs w:val="16"/>
-        </w:rPr>
-        <w:t xml:space="preserve"> (https://www.kobic.re.kr/chimerdb). Gene fusions considered clinically significant or previously documented in haematological malignancy are reported. </w:t>
+        <w:t xml:space="preserve"> Candidate fusion genes are analysed using PathOS software (Peter Mac). The following databases are commonly used in addition to literature review to assist gene fusion interpretation: the Catalogue of Somatic Mutations in Cancer (COSMIC; cancer.sanger.ac.uk), Mitelman (https://mitelmandatabase.isb-cgc.org), Quiver (https://quiver.archerdx.com), StJude PeCan (https://pecan.stjude.cloud), FusionGDB2 (https://compbio.uth.edu/FusionGDB2) and ChimerDB (https://www.kobic.re.kr/chimerdb). Gene fusions considered clinically significant or previously documented in haematological malignancy are reported. </w:t>
       </w:r>
       <w:r>
         <w:rPr>
@@ -1143,25 +1035,7 @@
           <w:sz w:val="16"/>
           <w:szCs w:val="18"/>
         </w:rPr>
-        <w:t xml:space="preserve"> (the variant either defines a diagnostic category or is sufficiently specific for the clinical context to contribute to diagnostic </w:t>
-      </w:r>
-      <w:proofErr w:type="spellStart"/>
-      <w:r>
-        <w:rPr>
-          <w:rFonts w:cs="Arial"/>
-          <w:sz w:val="16"/>
-          <w:szCs w:val="18"/>
-        </w:rPr>
-        <w:t>subcategorisation</w:t>
-      </w:r>
-      <w:proofErr w:type="spellEnd"/>
-      <w:r>
-        <w:rPr>
-          <w:rFonts w:cs="Arial"/>
-          <w:sz w:val="16"/>
-          <w:szCs w:val="18"/>
-        </w:rPr>
-        <w:t xml:space="preserve">), </w:t>
+        <w:t xml:space="preserve"> (the variant either defines a diagnostic category or is sufficiently specific for the clinical context to contribute to diagnostic subcategorisation), </w:t>
       </w:r>
       <w:r>
         <w:rPr>
@@ -6885,7 +6759,7 @@
           <w:sz w:val="18"/>
           <w:szCs w:val="18"/>
         </w:rPr>
-        <w:t>8-May-2024</w:t>
+        <w:t>4-Jul-2024</w:t>
       </w:r>
       <w:r>
         <w:rPr>
@@ -6908,9 +6782,12 @@
           <w:szCs w:val="18"/>
         </w:rPr>
         <w:sectPr>
-          <w:headerReference w:type="default" r:id="rId10"/>
-          <w:footerReference w:type="even" r:id="rId11"/>
-          <w:footerReference w:type="default" r:id="rId12"/>
+          <w:headerReference w:type="even" r:id="rId10"/>
+          <w:headerReference w:type="default" r:id="rId11"/>
+          <w:footerReference w:type="even" r:id="rId12"/>
+          <w:footerReference w:type="default" r:id="rId13"/>
+          <w:headerReference w:type="first" r:id="rId14"/>
+          <w:footerReference w:type="first" r:id="rId15"/>
           <w:type w:val="continuous"/>
           <w:pgSz w:w="11900" w:h="16840"/>
           <w:pgMar w:top="1674" w:right="851" w:bottom="1134" w:left="851" w:header="680" w:footer="851" w:gutter="0"/>
@@ -6957,7 +6834,7 @@
       </w:pPr>
     </w:p>
     <w:sectPr>
-      <w:footerReference w:type="default" r:id="rId13"/>
+      <w:footerReference w:type="default" r:id="rId16"/>
       <w:pgSz w:w="11900" w:h="16840"/>
       <w:pgMar w:top="1674" w:right="851" w:bottom="1134" w:left="851" w:header="680" w:footer="851" w:gutter="0"/>
       <w:cols w:space="708"/>
@@ -7062,7 +6939,7 @@
         <w:sz w:val="18"/>
         <w:szCs w:val="18"/>
       </w:rPr>
-      <w:t>PATIENT_IN</w:t>
+      <w:t>PATIENT_IN   DOB_IN</w:t>
     </w:r>
     <w:r>
       <w:rPr>
@@ -7072,77 +6949,7 @@
         <w:sz w:val="18"/>
         <w:szCs w:val="18"/>
       </w:rPr>
-      <w:t xml:space="preserve">    </w:t>
-    </w:r>
-    <w:r>
-      <w:rPr>
-        <w:rFonts w:cs="Arial"/>
-        <w:i/>
-        <w:noProof/>
-        <w:sz w:val="18"/>
-        <w:szCs w:val="18"/>
-      </w:rPr>
-      <w:t>DOB_IN</w:t>
-    </w:r>
-    <w:r>
-      <w:rPr>
-        <w:rFonts w:cs="Arial"/>
-        <w:i/>
-        <w:noProof/>
-        <w:sz w:val="18"/>
-        <w:szCs w:val="18"/>
-      </w:rPr>
-      <w:fldChar w:fldCharType="begin"/>
-    </w:r>
-    <w:r>
-      <w:rPr>
-        <w:rFonts w:cs="Arial"/>
-        <w:i/>
-        <w:noProof/>
-        <w:sz w:val="18"/>
-        <w:szCs w:val="18"/>
-      </w:rPr>
-      <w:instrText xml:space="preserve"> MERGEFIELD  dob  \* MERGEFORMAT </w:instrText>
-    </w:r>
-    <w:r>
-      <w:rPr>
-        <w:rFonts w:cs="Arial"/>
-        <w:i/>
-        <w:noProof/>
-        <w:sz w:val="18"/>
-        <w:szCs w:val="18"/>
-      </w:rPr>
-      <w:fldChar w:fldCharType="separate"/>
-    </w:r>
-    <w:r>
-      <w:rPr>
-        <w:rFonts w:cs="Arial"/>
-        <w:i/>
-        <w:noProof/>
-        <w:sz w:val="18"/>
-        <w:szCs w:val="18"/>
-      </w:rPr>
-      <w:fldChar w:fldCharType="end"/>
-    </w:r>
-    <w:r>
-      <w:rPr>
-        <w:rFonts w:cs="Arial"/>
-        <w:i/>
-        <w:noProof/>
-        <w:sz w:val="18"/>
-        <w:szCs w:val="18"/>
-      </w:rPr>
       <w:tab/>
-    </w:r>
-    <w:r>
-      <w:rPr>
-        <w:rFonts w:cs="Arial"/>
-        <w:i/>
-        <w:noProof/>
-        <w:sz w:val="18"/>
-        <w:szCs w:val="18"/>
-      </w:rPr>
-      <w:t xml:space="preserve"> </w:t>
     </w:r>
     <w:r>
       <w:rPr>
@@ -7195,15 +7002,7 @@
         <w:sz w:val="18"/>
         <w:szCs w:val="18"/>
       </w:rPr>
-      <w:t xml:space="preserve">URN_IN    </w:t>
-    </w:r>
-    <w:r>
-      <w:rPr>
-        <w:rFonts w:cs="Arial"/>
-        <w:i/>
-        <w:sz w:val="18"/>
-      </w:rPr>
-      <w:t>LAB_NO_IN</w:t>
+      <w:t>URN_IN   LAB_NO_IN</w:t>
     </w:r>
     <w:r>
       <w:rPr>
@@ -7378,6 +7177,16 @@
 </file>
 
 <file path=word/footer3.xml><?xml version="1.0" encoding="utf-8"?>
+<w:ftr xmlns:wpc="http://schemas.microsoft.com/office/word/2010/wordprocessingCanvas" xmlns:cx="http://schemas.microsoft.com/office/drawing/2014/chartex" xmlns:cx1="http://schemas.microsoft.com/office/drawing/2015/9/8/chartex" xmlns:cx2="http://schemas.microsoft.com/office/drawing/2015/10/21/chartex" xmlns:cx3="http://schemas.microsoft.com/office/drawing/2016/5/9/chartex" xmlns:cx4="http://schemas.microsoft.com/office/drawing/2016/5/10/chartex" xmlns:cx5="http://schemas.microsoft.com/office/drawing/2016/5/11/chartex" xmlns:cx6="http://schemas.microsoft.com/office/drawing/2016/5/12/chartex" xmlns:cx7="http://schemas.microsoft.com/office/drawing/2016/5/13/chartex" xmlns:cx8="http://schemas.microsoft.com/office/drawing/2016/5/14/chartex" xmlns:mc="http://schemas.openxmlformats.org/markup-compatibility/2006" xmlns:aink="http://schemas.microsoft.com/office/drawing/2016/ink" xmlns:am3d="http://schemas.microsoft.com/office/drawing/2017/model3d" xmlns:o="urn:schemas-microsoft-com:office:office" xmlns:oel="http://schemas.microsoft.com/office/2019/extlst" xmlns:r="http://schemas.openxmlformats.org/officeDocument/2006/relationships" xmlns:m="http://schemas.openxmlformats.org/officeDocument/2006/math" xmlns:v="urn:schemas-microsoft-com:vml" xmlns:wp14="http://schemas.microsoft.com/office/word/2010/wordprocessingDrawing" xmlns:wp="http://schemas.openxmlformats.org/drawingml/2006/wordprocessingDrawing" xmlns:w10="urn:schemas-microsoft-com:office:word" xmlns:w="http://schemas.openxmlformats.org/wordprocessingml/2006/main" xmlns:w14="http://schemas.microsoft.com/office/word/2010/wordml" xmlns:w15="http://schemas.microsoft.com/office/word/2012/wordml" xmlns:w16cex="http://schemas.microsoft.com/office/word/2018/wordml/cex" xmlns:w16cid="http://schemas.microsoft.com/office/word/2016/wordml/cid" xmlns:w16="http://schemas.microsoft.com/office/word/2018/wordml" xmlns:w16sdtdh="http://schemas.microsoft.com/office/word/2020/wordml/sdtdatahash" xmlns:w16se="http://schemas.microsoft.com/office/word/2015/wordml/symex" xmlns:wpg="http://schemas.microsoft.com/office/word/2010/wordprocessingGroup" xmlns:wpi="http://schemas.microsoft.com/office/word/2010/wordprocessingInk" xmlns:wne="http://schemas.microsoft.com/office/word/2006/wordml" xmlns:wps="http://schemas.microsoft.com/office/word/2010/wordprocessingShape" mc:Ignorable="w14 w15 w16se w16cid w16 w16cex w16sdtdh wp14">
+  <w:p>
+    <w:pPr>
+      <w:pStyle w:val="Footer"/>
+    </w:pPr>
+  </w:p>
+</w:ftr>
+</file>
+
+<file path=word/footer4.xml><?xml version="1.0" encoding="utf-8"?>
 <w:ftr xmlns:wpc="http://schemas.microsoft.com/office/word/2010/wordprocessingCanvas" xmlns:cx="http://schemas.microsoft.com/office/drawing/2014/chartex" xmlns:cx1="http://schemas.microsoft.com/office/drawing/2015/9/8/chartex" xmlns:cx2="http://schemas.microsoft.com/office/drawing/2015/10/21/chartex" xmlns:cx3="http://schemas.microsoft.com/office/drawing/2016/5/9/chartex" xmlns:cx4="http://schemas.microsoft.com/office/drawing/2016/5/10/chartex" xmlns:cx5="http://schemas.microsoft.com/office/drawing/2016/5/11/chartex" xmlns:cx6="http://schemas.microsoft.com/office/drawing/2016/5/12/chartex" xmlns:cx7="http://schemas.microsoft.com/office/drawing/2016/5/13/chartex" xmlns:cx8="http://schemas.microsoft.com/office/drawing/2016/5/14/chartex" xmlns:mc="http://schemas.openxmlformats.org/markup-compatibility/2006" xmlns:aink="http://schemas.microsoft.com/office/drawing/2016/ink" xmlns:am3d="http://schemas.microsoft.com/office/drawing/2017/model3d" xmlns:o="urn:schemas-microsoft-com:office:office" xmlns:oel="http://schemas.microsoft.com/office/2019/extlst" xmlns:r="http://schemas.openxmlformats.org/officeDocument/2006/relationships" xmlns:m="http://schemas.openxmlformats.org/officeDocument/2006/math" xmlns:v="urn:schemas-microsoft-com:vml" xmlns:wp14="http://schemas.microsoft.com/office/word/2010/wordprocessingDrawing" xmlns:wp="http://schemas.openxmlformats.org/drawingml/2006/wordprocessingDrawing" xmlns:w10="urn:schemas-microsoft-com:office:word" xmlns:w="http://schemas.openxmlformats.org/wordprocessingml/2006/main" xmlns:w14="http://schemas.microsoft.com/office/word/2010/wordml" xmlns:w15="http://schemas.microsoft.com/office/word/2012/wordml" xmlns:w16cex="http://schemas.microsoft.com/office/word/2018/wordml/cex" xmlns:w16cid="http://schemas.microsoft.com/office/word/2016/wordml/cid" xmlns:w16="http://schemas.microsoft.com/office/word/2018/wordml" xmlns:w16sdtdh="http://schemas.microsoft.com/office/word/2020/wordml/sdtdatahash" xmlns:w16se="http://schemas.microsoft.com/office/word/2015/wordml/symex" xmlns:wpg="http://schemas.microsoft.com/office/word/2010/wordprocessingGroup" xmlns:wpi="http://schemas.microsoft.com/office/word/2010/wordprocessingInk" xmlns:wne="http://schemas.microsoft.com/office/word/2006/wordml" xmlns:wps="http://schemas.microsoft.com/office/word/2010/wordprocessingShape" mc:Ignorable="w14 w15 w16se w16cid w16 w16cex w16sdtdh wp14">
   <w:p>
     <w:pPr>
@@ -7565,6 +7374,16 @@
 </file>
 
 <file path=word/header1.xml><?xml version="1.0" encoding="utf-8"?>
+<w:hdr xmlns:wpc="http://schemas.microsoft.com/office/word/2010/wordprocessingCanvas" xmlns:cx="http://schemas.microsoft.com/office/drawing/2014/chartex" xmlns:cx1="http://schemas.microsoft.com/office/drawing/2015/9/8/chartex" xmlns:cx2="http://schemas.microsoft.com/office/drawing/2015/10/21/chartex" xmlns:cx3="http://schemas.microsoft.com/office/drawing/2016/5/9/chartex" xmlns:cx4="http://schemas.microsoft.com/office/drawing/2016/5/10/chartex" xmlns:cx5="http://schemas.microsoft.com/office/drawing/2016/5/11/chartex" xmlns:cx6="http://schemas.microsoft.com/office/drawing/2016/5/12/chartex" xmlns:cx7="http://schemas.microsoft.com/office/drawing/2016/5/13/chartex" xmlns:cx8="http://schemas.microsoft.com/office/drawing/2016/5/14/chartex" xmlns:mc="http://schemas.openxmlformats.org/markup-compatibility/2006" xmlns:aink="http://schemas.microsoft.com/office/drawing/2016/ink" xmlns:am3d="http://schemas.microsoft.com/office/drawing/2017/model3d" xmlns:o="urn:schemas-microsoft-com:office:office" xmlns:oel="http://schemas.microsoft.com/office/2019/extlst" xmlns:r="http://schemas.openxmlformats.org/officeDocument/2006/relationships" xmlns:m="http://schemas.openxmlformats.org/officeDocument/2006/math" xmlns:v="urn:schemas-microsoft-com:vml" xmlns:wp14="http://schemas.microsoft.com/office/word/2010/wordprocessingDrawing" xmlns:wp="http://schemas.openxmlformats.org/drawingml/2006/wordprocessingDrawing" xmlns:w10="urn:schemas-microsoft-com:office:word" xmlns:w="http://schemas.openxmlformats.org/wordprocessingml/2006/main" xmlns:w14="http://schemas.microsoft.com/office/word/2010/wordml" xmlns:w15="http://schemas.microsoft.com/office/word/2012/wordml" xmlns:w16cex="http://schemas.microsoft.com/office/word/2018/wordml/cex" xmlns:w16cid="http://schemas.microsoft.com/office/word/2016/wordml/cid" xmlns:w16="http://schemas.microsoft.com/office/word/2018/wordml" xmlns:w16sdtdh="http://schemas.microsoft.com/office/word/2020/wordml/sdtdatahash" xmlns:w16se="http://schemas.microsoft.com/office/word/2015/wordml/symex" xmlns:wpg="http://schemas.microsoft.com/office/word/2010/wordprocessingGroup" xmlns:wpi="http://schemas.microsoft.com/office/word/2010/wordprocessingInk" xmlns:wne="http://schemas.microsoft.com/office/word/2006/wordml" xmlns:wps="http://schemas.microsoft.com/office/word/2010/wordprocessingShape" mc:Ignorable="w14 w15 w16se w16cid w16 w16cex w16sdtdh wp14">
+  <w:p>
+    <w:pPr>
+      <w:pStyle w:val="Header"/>
+    </w:pPr>
+  </w:p>
+</w:hdr>
+</file>
+
+<file path=word/header2.xml><?xml version="1.0" encoding="utf-8"?>
 <w:hdr xmlns:wpc="http://schemas.microsoft.com/office/word/2010/wordprocessingCanvas" xmlns:cx="http://schemas.microsoft.com/office/drawing/2014/chartex" xmlns:cx1="http://schemas.microsoft.com/office/drawing/2015/9/8/chartex" xmlns:cx2="http://schemas.microsoft.com/office/drawing/2015/10/21/chartex" xmlns:cx3="http://schemas.microsoft.com/office/drawing/2016/5/9/chartex" xmlns:cx4="http://schemas.microsoft.com/office/drawing/2016/5/10/chartex" xmlns:cx5="http://schemas.microsoft.com/office/drawing/2016/5/11/chartex" xmlns:cx6="http://schemas.microsoft.com/office/drawing/2016/5/12/chartex" xmlns:cx7="http://schemas.microsoft.com/office/drawing/2016/5/13/chartex" xmlns:cx8="http://schemas.microsoft.com/office/drawing/2016/5/14/chartex" xmlns:mc="http://schemas.openxmlformats.org/markup-compatibility/2006" xmlns:aink="http://schemas.microsoft.com/office/drawing/2016/ink" xmlns:am3d="http://schemas.microsoft.com/office/drawing/2017/model3d" xmlns:o="urn:schemas-microsoft-com:office:office" xmlns:oel="http://schemas.microsoft.com/office/2019/extlst" xmlns:r="http://schemas.openxmlformats.org/officeDocument/2006/relationships" xmlns:m="http://schemas.openxmlformats.org/officeDocument/2006/math" xmlns:v="urn:schemas-microsoft-com:vml" xmlns:wp14="http://schemas.microsoft.com/office/word/2010/wordprocessingDrawing" xmlns:wp="http://schemas.openxmlformats.org/drawingml/2006/wordprocessingDrawing" xmlns:w10="urn:schemas-microsoft-com:office:word" xmlns:w="http://schemas.openxmlformats.org/wordprocessingml/2006/main" xmlns:w14="http://schemas.microsoft.com/office/word/2010/wordml" xmlns:w15="http://schemas.microsoft.com/office/word/2012/wordml" xmlns:w16cex="http://schemas.microsoft.com/office/word/2018/wordml/cex" xmlns:w16cid="http://schemas.microsoft.com/office/word/2016/wordml/cid" xmlns:w16="http://schemas.microsoft.com/office/word/2018/wordml" xmlns:w16sdtdh="http://schemas.microsoft.com/office/word/2020/wordml/sdtdatahash" xmlns:w16se="http://schemas.microsoft.com/office/word/2015/wordml/symex" xmlns:wpg="http://schemas.microsoft.com/office/word/2010/wordprocessingGroup" xmlns:wpi="http://schemas.microsoft.com/office/word/2010/wordprocessingInk" xmlns:wne="http://schemas.microsoft.com/office/word/2006/wordml" xmlns:wps="http://schemas.microsoft.com/office/word/2010/wordprocessingShape" mc:Ignorable="w14 w15 w16se w16cid w16 w16cex w16sdtdh wp14">
   <w:p>
     <w:pPr>
@@ -8039,7 +7858,7 @@
                                   </pic:cNvPicPr>
                                 </pic:nvPicPr>
                                 <pic:blipFill>
-                                  <a:blip r:embed="rId3">
+                                  <a:blip r:embed="rId2">
                                     <a:extLst>
                                       <a:ext uri="{28A0092B-C50C-407E-A947-70E740481C1C}">
                                         <a14:useLocalDpi xmlns:a14="http://schemas.microsoft.com/office/drawing/2010/main" val="0"/>
@@ -8190,7 +8009,7 @@
                   </pic:cNvPicPr>
                 </pic:nvPicPr>
                 <pic:blipFill>
-                  <a:blip r:embed="rId4">
+                  <a:blip r:embed="rId3">
                     <a:extLst>
                       <a:ext uri="{28A0092B-C50C-407E-A947-70E740481C1C}">
                         <a14:useLocalDpi xmlns:a14="http://schemas.microsoft.com/office/drawing/2010/main" val="0"/>
@@ -8338,6 +8157,16 @@
     </w:r>
   </w:p>
   <w:p/>
+</w:hdr>
+</file>
+
+<file path=word/header3.xml><?xml version="1.0" encoding="utf-8"?>
+<w:hdr xmlns:wpc="http://schemas.microsoft.com/office/word/2010/wordprocessingCanvas" xmlns:cx="http://schemas.microsoft.com/office/drawing/2014/chartex" xmlns:cx1="http://schemas.microsoft.com/office/drawing/2015/9/8/chartex" xmlns:cx2="http://schemas.microsoft.com/office/drawing/2015/10/21/chartex" xmlns:cx3="http://schemas.microsoft.com/office/drawing/2016/5/9/chartex" xmlns:cx4="http://schemas.microsoft.com/office/drawing/2016/5/10/chartex" xmlns:cx5="http://schemas.microsoft.com/office/drawing/2016/5/11/chartex" xmlns:cx6="http://schemas.microsoft.com/office/drawing/2016/5/12/chartex" xmlns:cx7="http://schemas.microsoft.com/office/drawing/2016/5/13/chartex" xmlns:cx8="http://schemas.microsoft.com/office/drawing/2016/5/14/chartex" xmlns:mc="http://schemas.openxmlformats.org/markup-compatibility/2006" xmlns:aink="http://schemas.microsoft.com/office/drawing/2016/ink" xmlns:am3d="http://schemas.microsoft.com/office/drawing/2017/model3d" xmlns:o="urn:schemas-microsoft-com:office:office" xmlns:oel="http://schemas.microsoft.com/office/2019/extlst" xmlns:r="http://schemas.openxmlformats.org/officeDocument/2006/relationships" xmlns:m="http://schemas.openxmlformats.org/officeDocument/2006/math" xmlns:v="urn:schemas-microsoft-com:vml" xmlns:wp14="http://schemas.microsoft.com/office/word/2010/wordprocessingDrawing" xmlns:wp="http://schemas.openxmlformats.org/drawingml/2006/wordprocessingDrawing" xmlns:w10="urn:schemas-microsoft-com:office:word" xmlns:w="http://schemas.openxmlformats.org/wordprocessingml/2006/main" xmlns:w14="http://schemas.microsoft.com/office/word/2010/wordml" xmlns:w15="http://schemas.microsoft.com/office/word/2012/wordml" xmlns:w16cex="http://schemas.microsoft.com/office/word/2018/wordml/cex" xmlns:w16cid="http://schemas.microsoft.com/office/word/2016/wordml/cid" xmlns:w16="http://schemas.microsoft.com/office/word/2018/wordml" xmlns:w16sdtdh="http://schemas.microsoft.com/office/word/2020/wordml/sdtdatahash" xmlns:w16se="http://schemas.microsoft.com/office/word/2015/wordml/symex" xmlns:wpg="http://schemas.microsoft.com/office/word/2010/wordprocessingGroup" xmlns:wpi="http://schemas.microsoft.com/office/word/2010/wordprocessingInk" xmlns:wne="http://schemas.microsoft.com/office/word/2006/wordml" xmlns:wps="http://schemas.microsoft.com/office/word/2010/wordprocessingShape" mc:Ignorable="w14 w15 w16se w16cid w16 w16cex w16sdtdh wp14">
+  <w:p>
+    <w:pPr>
+      <w:pStyle w:val="Header"/>
+    </w:pPr>
+  </w:p>
 </w:hdr>
 </file>
 
@@ -11063,6 +10892,19 @@
 </file>
 
 <file path=customXml/item1.xml><?xml version="1.0" encoding="utf-8"?>
+<?mso-contentType ?>
+<FormTemplates xmlns="http://schemas.microsoft.com/sharepoint/v3/contenttype/forms">
+  <Display>DocumentLibraryForm</Display>
+  <Edit>DocumentLibraryForm</Edit>
+  <New>DocumentLibraryForm</New>
+</FormTemplates>
+</file>
+
+<file path=customXml/item2.xml><?xml version="1.0" encoding="utf-8"?>
+<b:Sources xmlns:b="http://schemas.openxmlformats.org/officeDocument/2006/bibliography" xmlns="http://schemas.openxmlformats.org/officeDocument/2006/bibliography" SelectedStyle="/APA.XSL" StyleName="APA"/>
+</file>
+
+<file path=customXml/item3.xml><?xml version="1.0" encoding="utf-8"?>
 <ct:contentTypeSchema xmlns:ct="http://schemas.microsoft.com/office/2006/metadata/contentType" xmlns:ma="http://schemas.microsoft.com/office/2006/metadata/properties/metaAttributes" ct:_="" ma:_="" ma:contentTypeName="Document" ma:contentTypeID="0x010100451F1F8C0772B440BA84570C3C4286EA" ma:contentTypeVersion="29" ma:contentTypeDescription="Create a new document." ma:contentTypeScope="" ma:versionID="b3bcf93054b5d0678557845ec3dd46dd">
   <xsd:schema xmlns:xsd="http://www.w3.org/2001/XMLSchema" xmlns:xs="http://www.w3.org/2001/XMLSchema" xmlns:p="http://schemas.microsoft.com/office/2006/metadata/properties" xmlns:ns2="c44ab56d-57f8-4a14-86db-a39667906be8" xmlns:ns3="bbb6251c-984c-4fcb-9547-f40f6d5e63ff" targetNamespace="http://schemas.microsoft.com/office/2006/metadata/properties" ma:root="true" ma:fieldsID="676e0b85b827ae08faaea4d501add0a1" ns2:_="" ns3:_="">
     <xsd:import namespace="c44ab56d-57f8-4a14-86db-a39667906be8"/>
@@ -11351,20 +11193,23 @@
 </ct:contentTypeSchema>
 </file>
 
-<file path=customXml/item2.xml><?xml version="1.0" encoding="utf-8"?>
-<b:Sources xmlns:b="http://schemas.openxmlformats.org/officeDocument/2006/bibliography" xmlns="http://schemas.openxmlformats.org/officeDocument/2006/bibliography" SelectedStyle="/APA.XSL" StyleName="APA"/>
+<file path=customXml/itemProps1.xml><?xml version="1.0" encoding="utf-8"?>
+<ds:datastoreItem xmlns:ds="http://schemas.openxmlformats.org/officeDocument/2006/customXml" ds:itemID="{41AD34E2-2EBB-4E20-B38A-C1B4D09901D9}">
+  <ds:schemaRefs>
+    <ds:schemaRef ds:uri="http://schemas.microsoft.com/sharepoint/v3/contenttype/forms"/>
+  </ds:schemaRefs>
+</ds:datastoreItem>
 </file>
 
-<file path=customXml/item3.xml><?xml version="1.0" encoding="utf-8"?>
-<?mso-contentType ?>
-<FormTemplates xmlns="http://schemas.microsoft.com/sharepoint/v3/contenttype/forms">
-  <Display>DocumentLibraryForm</Display>
-  <Edit>DocumentLibraryForm</Edit>
-  <New>DocumentLibraryForm</New>
-</FormTemplates>
+<file path=customXml/itemProps2.xml><?xml version="1.0" encoding="utf-8"?>
+<ds:datastoreItem xmlns:ds="http://schemas.openxmlformats.org/officeDocument/2006/customXml" ds:itemID="{A7381C8B-7655-463D-91BB-16E7FCA8CCC5}">
+  <ds:schemaRefs>
+    <ds:schemaRef ds:uri="http://schemas.openxmlformats.org/officeDocument/2006/bibliography"/>
+  </ds:schemaRefs>
+</ds:datastoreItem>
 </file>
 
-<file path=customXml/itemProps1.xml><?xml version="1.0" encoding="utf-8"?>
+<file path=customXml/itemProps3.xml><?xml version="1.0" encoding="utf-8"?>
 <ds:datastoreItem xmlns:ds="http://schemas.openxmlformats.org/officeDocument/2006/customXml" ds:itemID="{EB32E4A0-1ED3-4753-9DA5-9B445A7B850D}">
   <ds:schemaRefs>
     <ds:schemaRef ds:uri="http://schemas.microsoft.com/office/2006/metadata/contentType"/>
@@ -11381,20 +11226,4 @@
     <ds:schemaRef ds:uri="http://schemas.microsoft.com/internal/obd"/>
   </ds:schemaRefs>
 </ds:datastoreItem>
-</file>
-
-<file path=customXml/itemProps2.xml><?xml version="1.0" encoding="utf-8"?>
-<ds:datastoreItem xmlns:ds="http://schemas.openxmlformats.org/officeDocument/2006/customXml" ds:itemID="{A7381C8B-7655-463D-91BB-16E7FCA8CCC5}">
-  <ds:schemaRefs>
-    <ds:schemaRef ds:uri="http://schemas.openxmlformats.org/officeDocument/2006/bibliography"/>
-  </ds:schemaRefs>
-</ds:datastoreItem>
-</file>
-
-<file path=customXml/itemProps3.xml><?xml version="1.0" encoding="utf-8"?>
-<ds:datastoreItem xmlns:ds="http://schemas.openxmlformats.org/officeDocument/2006/customXml" ds:itemID="{41AD34E2-2EBB-4E20-B38A-C1B4D09901D9}">
-  <ds:schemaRefs>
-    <ds:schemaRef ds:uri="http://schemas.microsoft.com/sharepoint/v3/contenttype/forms"/>
-  </ds:schemaRefs>
-</ds:datastoreItem>
 </file>
</xml_diff>